<commit_message>
voorbereidingsbesluit provincie Utrecht aangepast
</commit_message>
<xml_diff>
--- a/Werkplaats derde tranche/Voorbereidingsbesluit Noord-Holland/2021-05-11/bron/Input Noord-Holland werkplaats 3 Voorbereidingsbesluit NH2022_v20210421 bewerkt.docx
+++ b/Werkplaats derde tranche/Voorbereidingsbesluit Noord-Holland/2021-05-11/bron/Input Noord-Holland werkplaats 3 Voorbereidingsbesluit NH2022_v20210421 bewerkt.docx
@@ -195,7 +195,7 @@
         <w:t xml:space="preserve">Artikel </w:t>
       </w:r>
       <w:r>
-        <w:t>VI</w:t>
+        <w:t>IV</w:t>
       </w:r>
       <w:r>
         <w:tab/>
@@ -214,10 +214,7 @@
         <w:pStyle w:val="Kop6"/>
       </w:pPr>
       <w:r>
-        <w:t>Artikel VI</w:t>
-      </w:r>
-      <w:r>
-        <w:t>I</w:t>
+        <w:t>Artikel V</w:t>
       </w:r>
       <w:r>
         <w:tab/>
@@ -231,142 +228,27 @@
         <w:t>Dit besluit wordt aangehaald als: Voorbereidingsbesluit Omgevingsverordening NH2022.</w:t>
       </w:r>
     </w:p>
-    <w:p/>
     <w:p>
       <w:pPr>
-        <w:rPr>
-          <w:highlight w:val="yellow"/>
-        </w:rPr>
-      </w:pPr>
-      <w:r>
-        <w:rPr>
-          <w:highlight w:val="yellow"/>
-        </w:rPr>
-        <w:t>- geo bij activiteiten (monumenten?)</w:t>
+        <w:pStyle w:val="Titel"/>
+      </w:pPr>
+      <w:r>
+        <w:lastRenderedPageBreak/>
+        <w:t>Voorbeschermingsregels omgevingsplan Bergen</w:t>
       </w:r>
     </w:p>
     <w:p>
       <w:pPr>
-        <w:rPr>
-          <w:highlight w:val="yellow"/>
-        </w:rPr>
-      </w:pPr>
-      <w:r>
-        <w:rPr>
-          <w:highlight w:val="yellow"/>
-        </w:rPr>
-        <w:t>geometrie wordt monumentengebied en geometrie activiteit wordt monumentengebied.</w:t>
+        <w:pStyle w:val="Kop6"/>
+      </w:pPr>
+      <w:r>
+        <w:tab/>
+        <w:t>Voorrangsbepaling</w:t>
       </w:r>
     </w:p>
     <w:p>
-      <w:pPr>
-        <w:rPr>
-          <w:highlight w:val="yellow"/>
-        </w:rPr>
-      </w:pPr>
-    </w:p>
-    <w:p>
-      <w:pPr>
-        <w:rPr>
-          <w:highlight w:val="yellow"/>
-        </w:rPr>
-      </w:pPr>
-    </w:p>
-    <w:p>
-      <w:pPr>
-        <w:rPr>
-          <w:highlight w:val="yellow"/>
-        </w:rPr>
-      </w:pPr>
-    </w:p>
-    <w:p>
-      <w:pPr>
-        <w:rPr>
-          <w:highlight w:val="yellow"/>
-        </w:rPr>
-      </w:pPr>
-    </w:p>
-    <w:p>
-      <w:pPr>
-        <w:rPr>
-          <w:highlight w:val="yellow"/>
-        </w:rPr>
-      </w:pPr>
-      <w:r>
-        <w:rPr>
-          <w:highlight w:val="yellow"/>
-        </w:rPr>
-        <w:t>- conditie (verplicht)</w:t>
-      </w:r>
-    </w:p>
-    <w:p>
-      <w:pPr>
-        <w:rPr>
-          <w:highlight w:val="yellow"/>
-        </w:rPr>
-      </w:pPr>
-    </w:p>
-    <w:p>
-      <w:pPr>
-        <w:rPr>
-          <w:highlight w:val="yellow"/>
-        </w:rPr>
-      </w:pPr>
-    </w:p>
-    <w:p>
-      <w:pPr>
-        <w:rPr>
-          <w:highlight w:val="yellow"/>
-        </w:rPr>
-      </w:pPr>
-    </w:p>
-    <w:p>
-      <w:pPr>
-        <w:rPr>
-          <w:highlight w:val="yellow"/>
-        </w:rPr>
-      </w:pPr>
-    </w:p>
-    <w:p>
-      <w:pPr>
-        <w:rPr>
-          <w:highlight w:val="yellow"/>
-        </w:rPr>
-      </w:pPr>
-      <w:r>
-        <w:rPr>
-          <w:highlight w:val="yellow"/>
-        </w:rPr>
-        <w:t>Voorrangsbepaling</w:t>
-      </w:r>
-    </w:p>
-    <w:p>
-      <w:r>
-        <w:rPr>
-          <w:highlight w:val="yellow"/>
-        </w:rPr>
-        <w:t xml:space="preserve">In aanvulling op en/of in afwijking van de bepalingen in het omgevingsplan van de gemeente Utrecht gelden de navolgende beschermingsregels. Voor zover deze </w:t>
-      </w:r>
-      <w:r>
-        <w:rPr>
-          <w:highlight w:val="yellow"/>
-        </w:rPr>
-        <w:lastRenderedPageBreak/>
-        <w:t>voorbeschermingsregels afwijken van het omgevingsplan gelden alleen de voorbeschermingsregels.</w:t>
-      </w:r>
-    </w:p>
-    <w:p>
-      <w:pPr>
-        <w:pStyle w:val="Titel"/>
-      </w:pPr>
-      <w:r>
-        <w:lastRenderedPageBreak/>
-        <w:t>Voorbeschermingsregels omgevingsplan Bergen</w:t>
-      </w:r>
-    </w:p>
-    <w:p>
-      <w:r>
-        <w:t>[conditie]</w:t>
+      <w:r>
+        <w:t>In aanvulling op en/of in afwijking van de bepalingen in het omgevingsplan van de gemeente Bergen gelden de navolgende beschermingsregels. Voor zover deze voorbeschermingsregels afwijken van het omgevingsplan gelden alleen de voorbeschermingsregels.</w:t>
       </w:r>
     </w:p>
     <w:p>
@@ -1472,8 +1354,17 @@
       </w:r>
     </w:p>
     <w:p>
-      <w:r>
-        <w:t>[conditie]</w:t>
+      <w:pPr>
+        <w:pStyle w:val="Kop6"/>
+      </w:pPr>
+      <w:r>
+        <w:tab/>
+        <w:t>Voorrangsbepaling</w:t>
+      </w:r>
+    </w:p>
+    <w:p>
+      <w:r>
+        <w:t>In aanvulling op en/of in afwijking van de bepalingen in het omgevingsplan van de gemeente Schagen gelden de navolgende beschermingsregels. Voor zover deze voorbeschermingsregels afwijken van het omgevingsplan gelden alleen de voorbeschermingsregels.</w:t>
       </w:r>
     </w:p>
     <w:p>
@@ -2345,8 +2236,17 @@
       </w:r>
     </w:p>
     <w:p>
-      <w:r>
-        <w:t>[conditie]</w:t>
+      <w:pPr>
+        <w:pStyle w:val="Kop6"/>
+      </w:pPr>
+      <w:r>
+        <w:tab/>
+        <w:t>Voorrangsbepaling</w:t>
+      </w:r>
+    </w:p>
+    <w:p>
+      <w:r>
+        <w:t>In aanvulling op en/of in afwijking van de bepalingen in het omgevingsplan van de gemeente Enkhuizen gelden de navolgende beschermingsregels. Voor zover deze voorbeschermingsregels afwijken van het omgevingsplan gelden alleen de voorbeschermingsregels.</w:t>
       </w:r>
     </w:p>
     <w:p>
@@ -12164,21 +12064,11 @@
     <w:pPr>
       <w:pStyle w:val="Voettekst"/>
     </w:pPr>
-    <w:r>
-      <w:fldChar w:fldCharType="begin"/>
-    </w:r>
-    <w:r>
-      <w:instrText xml:space="preserve"> TITLE  </w:instrText>
-    </w:r>
-    <w:r>
-      <w:fldChar w:fldCharType="separate"/>
-    </w:r>
-    <w:r>
-      <w:t>Voorbereidingsbesluit OVNH2022</w:t>
-    </w:r>
-    <w:r>
-      <w:fldChar w:fldCharType="end"/>
-    </w:r>
+    <w:fldSimple w:instr=" TITLE  ">
+      <w:r>
+        <w:t>Voorbereidingsbesluit OVNH2022</w:t>
+      </w:r>
+    </w:fldSimple>
     <w:r>
       <w:tab/>
     </w:r>

</xml_diff>

<commit_message>
laatste versie word-bestand toegevoegd
</commit_message>
<xml_diff>
--- a/Werkplaats derde tranche/Voorbereidingsbesluit Noord-Holland/2021-05-11/bron/Input Noord-Holland werkplaats 3 Voorbereidingsbesluit NH2022_v20210421 bewerkt.docx
+++ b/Werkplaats derde tranche/Voorbereidingsbesluit Noord-Holland/2021-05-11/bron/Input Noord-Holland werkplaats 3 Voorbereidingsbesluit NH2022_v20210421 bewerkt.docx
@@ -18,7 +18,7 @@
         <w:fldChar w:fldCharType="separate"/>
       </w:r>
       <w:r>
-        <w:t>Voorbereidingsbesluit OVNH2022</w:t>
+        <w:t>Voorbereidingsbesluit</w:t>
       </w:r>
       <w:r>
         <w:fldChar w:fldCharType="end"/>
@@ -45,6 +45,9 @@
         </w:rPr>
         <w:commentReference w:id="1"/>
       </w:r>
+      <w:r>
+        <w:t xml:space="preserve"> OVNH2022</w:t>
+      </w:r>
     </w:p>
     <w:p>
       <w:r>
@@ -195,7 +198,10 @@
         <w:t xml:space="preserve">Artikel </w:t>
       </w:r>
       <w:r>
-        <w:t>IV</w:t>
+        <w:t>I</w:t>
+      </w:r>
+      <w:r>
+        <w:t>V</w:t>
       </w:r>
       <w:r>
         <w:tab/>
@@ -3123,7 +3129,334 @@
 
 <file path=word/comments.xml><?xml version="1.0" encoding="utf-8"?>
 <w:comments xmlns:wpc="http://schemas.microsoft.com/office/word/2010/wordprocessingCanvas" xmlns:cx="http://schemas.microsoft.com/office/drawing/2014/chartex" xmlns:cx1="http://schemas.microsoft.com/office/drawing/2015/9/8/chartex" xmlns:cx2="http://schemas.microsoft.com/office/drawing/2015/10/21/chartex" xmlns:cx3="http://schemas.microsoft.com/office/drawing/2016/5/9/chartex" xmlns:cx4="http://schemas.microsoft.com/office/drawing/2016/5/10/chartex" xmlns:cx5="http://schemas.microsoft.com/office/drawing/2016/5/11/chartex" xmlns:cx6="http://schemas.microsoft.com/office/drawing/2016/5/12/chartex" xmlns:cx7="http://schemas.microsoft.com/office/drawing/2016/5/13/chartex" xmlns:cx8="http://schemas.microsoft.com/office/drawing/2016/5/14/chartex" xmlns:mc="http://schemas.openxmlformats.org/markup-compatibility/2006" xmlns:aink="http://schemas.microsoft.com/office/drawing/2016/ink" xmlns:am3d="http://schemas.microsoft.com/office/drawing/2017/model3d" xmlns:o="urn:schemas-microsoft-com:office:office" xmlns:r="http://schemas.openxmlformats.org/officeDocument/2006/relationships" xmlns:m="http://schemas.openxmlformats.org/officeDocument/2006/math" xmlns:v="urn:schemas-microsoft-com:vml" xmlns:wp14="http://schemas.microsoft.com/office/word/2010/wordprocessingDrawing" xmlns:wp="http://schemas.openxmlformats.org/drawingml/2006/wordprocessingDrawing" xmlns:w10="urn:schemas-microsoft-com:office:word" xmlns:w="http://schemas.openxmlformats.org/wordprocessingml/2006/main" xmlns:w14="http://schemas.microsoft.com/office/word/2010/wordml" xmlns:w15="http://schemas.microsoft.com/office/word/2012/wordml" xmlns:w16cex="http://schemas.microsoft.com/office/word/2018/wordml/cex" xmlns:w16cid="http://schemas.microsoft.com/office/word/2016/wordml/cid" xmlns:w16="http://schemas.microsoft.com/office/word/2018/wordml" xmlns:w16sdtdh="http://schemas.microsoft.com/office/word/2020/wordml/sdtdatahash" xmlns:w16se="http://schemas.microsoft.com/office/word/2015/wordml/symex" xmlns:wpg="http://schemas.microsoft.com/office/word/2010/wordprocessingGroup" xmlns:wpi="http://schemas.microsoft.com/office/word/2010/wordprocessingInk" xmlns:wne="http://schemas.microsoft.com/office/word/2006/wordml" xmlns:wps="http://schemas.microsoft.com/office/word/2010/wordprocessingShape" mc:Ignorable="w14 w15 w16se w16cid w16 w16cex w16sdtdh wp14">
-  <w:comment w:id="0" w:author="Gerard Wolbers" w:date="2021-06-07T10:03:00Z" w:initials="GW">
+  <w:comment w:id="0" w:author="Gerard Wolbers" w:date="2021-06-22T14:54:00Z" w:initials="GW">
+    <w:tbl>
+      <w:tblPr>
+        <w:tblStyle w:val="Annotatie"/>
+        <w:tblW w:w="5716" w:type="pct"/>
+        <w:tblLayout w:type="fixed"/>
+        <w:tblLook w:val="0620" w:firstRow="1" w:lastRow="0" w:firstColumn="0" w:lastColumn="0" w:noHBand="1" w:noVBand="1"/>
+      </w:tblPr>
+      <w:tblGrid>
+        <w:gridCol w:w="4531"/>
+        <w:gridCol w:w="4531"/>
+      </w:tblGrid>
+      <w:tr>
+        <w:trPr>
+          <w:cnfStyle w:val="100000000000" w:firstRow="1" w:lastRow="0" w:firstColumn="0" w:lastColumn="0" w:oddVBand="0" w:evenVBand="0" w:oddHBand="0" w:evenHBand="0" w:firstRowFirstColumn="0" w:firstRowLastColumn="0" w:lastRowFirstColumn="0" w:lastRowLastColumn="0"/>
+        </w:trPr>
+        <w:tc>
+          <w:tcPr>
+            <w:tcW w:w="5000" w:type="pct"/>
+            <w:gridSpan w:val="2"/>
+          </w:tcPr>
+          <w:p>
+            <w:r>
+              <w:rPr>
+                <w:rStyle w:val="Verwijzingopmerking"/>
+              </w:rPr>
+              <w:annotationRef/>
+            </w:r>
+            <w:r>
+              <w:t>Document</w:t>
+            </w:r>
+          </w:p>
+        </w:tc>
+      </w:tr>
+      <w:tr>
+        <w:tc>
+          <w:tcPr>
+            <w:tcW w:w="2500" w:type="pct"/>
+          </w:tcPr>
+          <w:p>
+            <w:r>
+              <w:t>idWerk</w:t>
+            </w:r>
+          </w:p>
+        </w:tc>
+        <w:tc>
+          <w:tcPr>
+            <w:tcW w:w="2500" w:type="pct"/>
+          </w:tcPr>
+          <w:p>
+            <w:r>
+              <w:t>OVNH2022</w:t>
+            </w:r>
+          </w:p>
+        </w:tc>
+      </w:tr>
+      <w:tr>
+        <w:tc>
+          <w:tcPr>
+            <w:tcW w:w="2500" w:type="pct"/>
+          </w:tcPr>
+          <w:p>
+            <w:r>
+              <w:t>versieSTOP</w:t>
+            </w:r>
+          </w:p>
+        </w:tc>
+        <w:tc>
+          <w:tcPr>
+            <w:tcW w:w="2500" w:type="pct"/>
+          </w:tcPr>
+          <w:p>
+            <w:r>
+              <w:t>1.0.4</w:t>
+            </w:r>
+          </w:p>
+        </w:tc>
+      </w:tr>
+      <w:tr>
+        <w:tc>
+          <w:tcPr>
+            <w:tcW w:w="2500" w:type="pct"/>
+          </w:tcPr>
+          <w:p>
+            <w:r>
+              <w:t>versieTPOD</w:t>
+            </w:r>
+          </w:p>
+        </w:tc>
+        <w:tc>
+          <w:tcPr>
+            <w:tcW w:w="2500" w:type="pct"/>
+          </w:tcPr>
+          <w:p>
+            <w:r>
+              <w:t>1.0.3</w:t>
+            </w:r>
+          </w:p>
+        </w:tc>
+      </w:tr>
+      <w:tr>
+        <w:tc>
+          <w:tcPr>
+            <w:tcW w:w="2500" w:type="pct"/>
+          </w:tcPr>
+          <w:p>
+            <w:r>
+              <w:t>officieleTitel</w:t>
+            </w:r>
+          </w:p>
+        </w:tc>
+        <w:tc>
+          <w:tcPr>
+            <w:tcW w:w="2500" w:type="pct"/>
+          </w:tcPr>
+          <w:p>
+            <w:r>
+              <w:t>Voorbereidingsbesluit OVNH2022</w:t>
+            </w:r>
+          </w:p>
+        </w:tc>
+      </w:tr>
+      <w:tr>
+        <w:tc>
+          <w:tcPr>
+            <w:tcW w:w="2500" w:type="pct"/>
+          </w:tcPr>
+          <w:p>
+            <w:r>
+              <w:t>citeertitel</w:t>
+            </w:r>
+          </w:p>
+        </w:tc>
+        <w:tc>
+          <w:tcPr>
+            <w:tcW w:w="2500" w:type="pct"/>
+          </w:tcPr>
+          <w:p>
+            <w:r>
+              <w:t>Voorbereidingsbesluit OVNH2022</w:t>
+            </w:r>
+          </w:p>
+        </w:tc>
+      </w:tr>
+      <w:tr>
+        <w:tc>
+          <w:tcPr>
+            <w:tcW w:w="2500" w:type="pct"/>
+          </w:tcPr>
+          <w:p>
+            <w:r>
+              <w:t>soortRegeling</w:t>
+            </w:r>
+          </w:p>
+        </w:tc>
+        <w:tc>
+          <w:tcPr>
+            <w:tcW w:w="2500" w:type="pct"/>
+          </w:tcPr>
+          <w:p>
+            <w:r>
+              <w:t>/join/id/stop/regelingtype_009</w:t>
+            </w:r>
+          </w:p>
+        </w:tc>
+      </w:tr>
+      <w:tr>
+        <w:tc>
+          <w:tcPr>
+            <w:tcW w:w="2500" w:type="pct"/>
+          </w:tcPr>
+          <w:p>
+            <w:r>
+              <w:t>versieRegeling</w:t>
+            </w:r>
+          </w:p>
+        </w:tc>
+        <w:tc>
+          <w:tcPr>
+            <w:tcW w:w="2500" w:type="pct"/>
+          </w:tcPr>
+          <w:p>
+            <w:r>
+              <w:t>1</w:t>
+            </w:r>
+          </w:p>
+        </w:tc>
+      </w:tr>
+      <w:tr>
+        <w:tc>
+          <w:tcPr>
+            <w:tcW w:w="2500" w:type="pct"/>
+          </w:tcPr>
+          <w:p>
+            <w:r>
+              <w:t>overheidsdomein</w:t>
+            </w:r>
+          </w:p>
+        </w:tc>
+        <w:tc>
+          <w:tcPr>
+            <w:tcW w:w="2500" w:type="pct"/>
+          </w:tcPr>
+          <w:p>
+            <w:r>
+              <w:t>/tooi/def/concept/c_86b84a9d</w:t>
+            </w:r>
+          </w:p>
+        </w:tc>
+      </w:tr>
+      <w:tr>
+        <w:tc>
+          <w:tcPr>
+            <w:tcW w:w="2500" w:type="pct"/>
+          </w:tcPr>
+          <w:p>
+            <w:r>
+              <w:t>onderwerpen</w:t>
+            </w:r>
+          </w:p>
+        </w:tc>
+        <w:tc>
+          <w:tcPr>
+            <w:tcW w:w="2500" w:type="pct"/>
+          </w:tcPr>
+          <w:p>
+            <w:r>
+              <w:t>/tooi/def/concept/c_9af4b880</w:t>
+            </w:r>
+          </w:p>
+        </w:tc>
+      </w:tr>
+      <w:tr>
+        <w:tc>
+          <w:tcPr>
+            <w:tcW w:w="2500" w:type="pct"/>
+          </w:tcPr>
+          <w:p>
+            <w:r>
+              <w:t>rechtsgebieden</w:t>
+            </w:r>
+          </w:p>
+        </w:tc>
+        <w:tc>
+          <w:tcPr>
+            <w:tcW w:w="2500" w:type="pct"/>
+          </w:tcPr>
+          <w:p>
+            <w:r>
+              <w:t>/tooi/def/concept/c_638d8062</w:t>
+            </w:r>
+          </w:p>
+        </w:tc>
+      </w:tr>
+      <w:tr>
+        <w:tc>
+          <w:tcPr>
+            <w:tcW w:w="2500" w:type="pct"/>
+          </w:tcPr>
+          <w:p>
+            <w:r>
+              <w:t>soortOrganisatie</w:t>
+            </w:r>
+          </w:p>
+        </w:tc>
+        <w:tc>
+          <w:tcPr>
+            <w:tcW w:w="2500" w:type="pct"/>
+          </w:tcPr>
+          <w:p>
+            <w:r>
+              <w:t>provincie</w:t>
+            </w:r>
+          </w:p>
+        </w:tc>
+      </w:tr>
+      <w:tr>
+        <w:tc>
+          <w:tcPr>
+            <w:tcW w:w="2500" w:type="pct"/>
+          </w:tcPr>
+          <w:p>
+            <w:r>
+              <w:t>idOrganisatie</w:t>
+            </w:r>
+          </w:p>
+        </w:tc>
+        <w:tc>
+          <w:tcPr>
+            <w:tcW w:w="2500" w:type="pct"/>
+          </w:tcPr>
+          <w:p>
+            <w:r>
+              <w:t>/tooi/id/provincie/pv27</w:t>
+            </w:r>
+          </w:p>
+        </w:tc>
+      </w:tr>
+      <w:tr>
+        <w:tc>
+          <w:tcPr>
+            <w:tcW w:w="2500" w:type="pct"/>
+          </w:tcPr>
+          <w:p>
+            <w:r>
+              <w:t>soortBestuursorgaan</w:t>
+            </w:r>
+          </w:p>
+        </w:tc>
+        <w:tc>
+          <w:tcPr>
+            <w:tcW w:w="2500" w:type="pct"/>
+          </w:tcPr>
+          <w:p>
+            <w:r>
+              <w:t>/tooi/def/thes/kern/c_411b4e4a</w:t>
+            </w:r>
+          </w:p>
+        </w:tc>
+      </w:tr>
+    </w:tbl>
+    <w:p>
+      <w:pPr>
+        <w:pStyle w:val="Tekstopmerking"/>
+      </w:pPr>
+    </w:p>
+  </w:comment>
+  <w:comment w:id="1" w:author="Gerard Wolbers" w:date="2021-06-07T10:03:00Z" w:initials="GW">
     <w:tbl>
       <w:tblPr>
         <w:tblStyle w:val="Annotatie"/>
@@ -3386,361 +3719,6 @@
             <w:tcW w:w="2500" w:type="pct"/>
           </w:tcPr>
           <w:p/>
-        </w:tc>
-      </w:tr>
-    </w:tbl>
-    <w:p>
-      <w:pPr>
-        <w:pStyle w:val="Tekstopmerking"/>
-      </w:pPr>
-    </w:p>
-  </w:comment>
-  <w:comment w:id="1" w:author="Taco Leemans" w:date="2021-02-19T16:18:00Z" w:initials="TL">
-    <w:tbl>
-      <w:tblPr>
-        <w:tblStyle w:val="Annotatie"/>
-        <w:tblW w:w="5000" w:type="pct"/>
-        <w:tblLayout w:type="fixed"/>
-        <w:tblLook w:val="0620" w:firstRow="1" w:lastRow="0" w:firstColumn="0" w:lastColumn="0" w:noHBand="1" w:noVBand="1"/>
-      </w:tblPr>
-      <w:tblGrid>
-        <w:gridCol w:w="3963"/>
-        <w:gridCol w:w="3964"/>
-      </w:tblGrid>
-      <w:tr>
-        <w:trPr>
-          <w:cnfStyle w:val="100000000000" w:firstRow="1" w:lastRow="0" w:firstColumn="0" w:lastColumn="0" w:oddVBand="0" w:evenVBand="0" w:oddHBand="0" w:evenHBand="0" w:firstRowFirstColumn="0" w:firstRowLastColumn="0" w:lastRowFirstColumn="0" w:lastRowLastColumn="0"/>
-        </w:trPr>
-        <w:tc>
-          <w:tcPr>
-            <w:tcW w:w="5000" w:type="pct"/>
-            <w:gridSpan w:val="2"/>
-          </w:tcPr>
-          <w:p>
-            <w:r>
-              <w:fldChar w:fldCharType="begin"/>
-            </w:r>
-            <w:r>
-              <w:rPr>
-                <w:rStyle w:val="Verwijzingopmerking"/>
-              </w:rPr>
-              <w:instrText xml:space="preserve"> </w:instrText>
-            </w:r>
-            <w:r>
-              <w:instrText>PAGE \# "'Pagina: '#'</w:instrText>
-            </w:r>
-            <w:r>
-              <w:br/>
-              <w:instrText>'"</w:instrText>
-            </w:r>
-            <w:r>
-              <w:rPr>
-                <w:rStyle w:val="Verwijzingopmerking"/>
-              </w:rPr>
-              <w:instrText xml:space="preserve"> </w:instrText>
-            </w:r>
-            <w:r>
-              <w:fldChar w:fldCharType="end"/>
-            </w:r>
-            <w:r>
-              <w:rPr>
-                <w:rStyle w:val="Verwijzingopmerking"/>
-              </w:rPr>
-              <w:annotationRef/>
-            </w:r>
-            <w:r>
-              <w:t>Document</w:t>
-            </w:r>
-          </w:p>
-        </w:tc>
-      </w:tr>
-      <w:tr>
-        <w:tc>
-          <w:tcPr>
-            <w:tcW w:w="2500" w:type="pct"/>
-          </w:tcPr>
-          <w:p>
-            <w:r>
-              <w:t>idWerk</w:t>
-            </w:r>
-          </w:p>
-        </w:tc>
-        <w:tc>
-          <w:tcPr>
-            <w:tcW w:w="2500" w:type="pct"/>
-          </w:tcPr>
-          <w:p>
-            <w:r>
-              <w:t>OVNH2022</w:t>
-            </w:r>
-          </w:p>
-        </w:tc>
-      </w:tr>
-      <w:tr>
-        <w:tc>
-          <w:tcPr>
-            <w:tcW w:w="2500" w:type="pct"/>
-          </w:tcPr>
-          <w:p>
-            <w:r>
-              <w:t>versieSTOP</w:t>
-            </w:r>
-          </w:p>
-        </w:tc>
-        <w:tc>
-          <w:tcPr>
-            <w:tcW w:w="2500" w:type="pct"/>
-          </w:tcPr>
-          <w:p>
-            <w:r>
-              <w:t>1.0.4</w:t>
-            </w:r>
-          </w:p>
-        </w:tc>
-      </w:tr>
-      <w:tr>
-        <w:tc>
-          <w:tcPr>
-            <w:tcW w:w="2500" w:type="pct"/>
-          </w:tcPr>
-          <w:p>
-            <w:r>
-              <w:t>versieTPOD</w:t>
-            </w:r>
-          </w:p>
-        </w:tc>
-        <w:tc>
-          <w:tcPr>
-            <w:tcW w:w="2500" w:type="pct"/>
-          </w:tcPr>
-          <w:p>
-            <w:r>
-              <w:t>1.0.3</w:t>
-            </w:r>
-          </w:p>
-        </w:tc>
-      </w:tr>
-      <w:tr>
-        <w:tc>
-          <w:tcPr>
-            <w:tcW w:w="2500" w:type="pct"/>
-          </w:tcPr>
-          <w:p>
-            <w:r>
-              <w:t>officieleTitel</w:t>
-            </w:r>
-          </w:p>
-        </w:tc>
-        <w:tc>
-          <w:tcPr>
-            <w:tcW w:w="2500" w:type="pct"/>
-          </w:tcPr>
-          <w:p>
-            <w:r>
-              <w:t>Voorbereidingsbesluit OVNH2022</w:t>
-            </w:r>
-          </w:p>
-        </w:tc>
-      </w:tr>
-      <w:tr>
-        <w:tc>
-          <w:tcPr>
-            <w:tcW w:w="2500" w:type="pct"/>
-          </w:tcPr>
-          <w:p>
-            <w:r>
-              <w:t>citeertitel</w:t>
-            </w:r>
-          </w:p>
-        </w:tc>
-        <w:tc>
-          <w:tcPr>
-            <w:tcW w:w="2500" w:type="pct"/>
-          </w:tcPr>
-          <w:p>
-            <w:r>
-              <w:t>Voorbereidingsbesluit OVNH2022</w:t>
-            </w:r>
-          </w:p>
-        </w:tc>
-      </w:tr>
-      <w:tr>
-        <w:tc>
-          <w:tcPr>
-            <w:tcW w:w="2500" w:type="pct"/>
-          </w:tcPr>
-          <w:p>
-            <w:r>
-              <w:t>soortRegeling</w:t>
-            </w:r>
-          </w:p>
-        </w:tc>
-        <w:tc>
-          <w:tcPr>
-            <w:tcW w:w="2500" w:type="pct"/>
-          </w:tcPr>
-          <w:p>
-            <w:r>
-              <w:t>/join/id/stop/regelingtype_009</w:t>
-            </w:r>
-          </w:p>
-        </w:tc>
-      </w:tr>
-      <w:tr>
-        <w:tc>
-          <w:tcPr>
-            <w:tcW w:w="2500" w:type="pct"/>
-          </w:tcPr>
-          <w:p>
-            <w:r>
-              <w:t>versie</w:t>
-            </w:r>
-            <w:r>
-              <w:t>Regeling</w:t>
-            </w:r>
-          </w:p>
-        </w:tc>
-        <w:tc>
-          <w:tcPr>
-            <w:tcW w:w="2500" w:type="pct"/>
-          </w:tcPr>
-          <w:p>
-            <w:r>
-              <w:t>1</w:t>
-            </w:r>
-          </w:p>
-        </w:tc>
-      </w:tr>
-      <w:tr>
-        <w:tc>
-          <w:tcPr>
-            <w:tcW w:w="2500" w:type="pct"/>
-          </w:tcPr>
-          <w:p>
-            <w:r>
-              <w:t>overheidsdomein</w:t>
-            </w:r>
-          </w:p>
-        </w:tc>
-        <w:tc>
-          <w:tcPr>
-            <w:tcW w:w="2500" w:type="pct"/>
-          </w:tcPr>
-          <w:p>
-            <w:r>
-              <w:t>/tooi/def/concept/c_86b84a9d</w:t>
-            </w:r>
-          </w:p>
-        </w:tc>
-      </w:tr>
-      <w:tr>
-        <w:tc>
-          <w:tcPr>
-            <w:tcW w:w="2500" w:type="pct"/>
-          </w:tcPr>
-          <w:p>
-            <w:r>
-              <w:t>onderwerpen</w:t>
-            </w:r>
-          </w:p>
-        </w:tc>
-        <w:tc>
-          <w:tcPr>
-            <w:tcW w:w="2500" w:type="pct"/>
-          </w:tcPr>
-          <w:p>
-            <w:r>
-              <w:t>/tooi/def/concept/c_9af4b880</w:t>
-            </w:r>
-          </w:p>
-        </w:tc>
-      </w:tr>
-      <w:tr>
-        <w:tc>
-          <w:tcPr>
-            <w:tcW w:w="2500" w:type="pct"/>
-          </w:tcPr>
-          <w:p>
-            <w:r>
-              <w:t>rechtsgebieden</w:t>
-            </w:r>
-          </w:p>
-        </w:tc>
-        <w:tc>
-          <w:tcPr>
-            <w:tcW w:w="2500" w:type="pct"/>
-          </w:tcPr>
-          <w:p>
-            <w:r>
-              <w:t>/tooi/def/concept/c_638d8062</w:t>
-            </w:r>
-          </w:p>
-        </w:tc>
-      </w:tr>
-      <w:tr>
-        <w:tc>
-          <w:tcPr>
-            <w:tcW w:w="2500" w:type="pct"/>
-          </w:tcPr>
-          <w:p>
-            <w:r>
-              <w:t>soortOrganisatie</w:t>
-            </w:r>
-          </w:p>
-        </w:tc>
-        <w:tc>
-          <w:tcPr>
-            <w:tcW w:w="2500" w:type="pct"/>
-          </w:tcPr>
-          <w:p>
-            <w:r>
-              <w:t>provincie</w:t>
-            </w:r>
-          </w:p>
-        </w:tc>
-      </w:tr>
-      <w:tr>
-        <w:tc>
-          <w:tcPr>
-            <w:tcW w:w="2500" w:type="pct"/>
-          </w:tcPr>
-          <w:p>
-            <w:r>
-              <w:t>idOrganisatie</w:t>
-            </w:r>
-          </w:p>
-        </w:tc>
-        <w:tc>
-          <w:tcPr>
-            <w:tcW w:w="2500" w:type="pct"/>
-          </w:tcPr>
-          <w:p>
-            <w:r>
-              <w:t>/tooi/id/provincie/pv27</w:t>
-            </w:r>
-          </w:p>
-        </w:tc>
-      </w:tr>
-      <w:tr>
-        <w:tc>
-          <w:tcPr>
-            <w:tcW w:w="2500" w:type="pct"/>
-          </w:tcPr>
-          <w:p>
-            <w:r>
-              <w:t>soortBestuursorgaan</w:t>
-            </w:r>
-          </w:p>
-        </w:tc>
-        <w:tc>
-          <w:tcPr>
-            <w:tcW w:w="2500" w:type="pct"/>
-          </w:tcPr>
-          <w:p>
-            <w:r>
-              <w:t>/tooi/def/thes/kern/c_411b4e4a</w:t>
-            </w:r>
-          </w:p>
         </w:tc>
       </w:tr>
     </w:tbl>
@@ -11951,8 +11929,8 @@
 
 <file path=word/commentsExtended.xml><?xml version="1.0" encoding="utf-8"?>
 <w15:commentsEx xmlns:wpc="http://schemas.microsoft.com/office/word/2010/wordprocessingCanvas" xmlns:cx="http://schemas.microsoft.com/office/drawing/2014/chartex" xmlns:cx1="http://schemas.microsoft.com/office/drawing/2015/9/8/chartex" xmlns:cx2="http://schemas.microsoft.com/office/drawing/2015/10/21/chartex" xmlns:cx3="http://schemas.microsoft.com/office/drawing/2016/5/9/chartex" xmlns:cx4="http://schemas.microsoft.com/office/drawing/2016/5/10/chartex" xmlns:cx5="http://schemas.microsoft.com/office/drawing/2016/5/11/chartex" xmlns:cx6="http://schemas.microsoft.com/office/drawing/2016/5/12/chartex" xmlns:cx7="http://schemas.microsoft.com/office/drawing/2016/5/13/chartex" xmlns:cx8="http://schemas.microsoft.com/office/drawing/2016/5/14/chartex" xmlns:mc="http://schemas.openxmlformats.org/markup-compatibility/2006" xmlns:aink="http://schemas.microsoft.com/office/drawing/2016/ink" xmlns:am3d="http://schemas.microsoft.com/office/drawing/2017/model3d" xmlns:o="urn:schemas-microsoft-com:office:office" xmlns:r="http://schemas.openxmlformats.org/officeDocument/2006/relationships" xmlns:m="http://schemas.openxmlformats.org/officeDocument/2006/math" xmlns:v="urn:schemas-microsoft-com:vml" xmlns:wp14="http://schemas.microsoft.com/office/word/2010/wordprocessingDrawing" xmlns:wp="http://schemas.openxmlformats.org/drawingml/2006/wordprocessingDrawing" xmlns:w10="urn:schemas-microsoft-com:office:word" xmlns:w="http://schemas.openxmlformats.org/wordprocessingml/2006/main" xmlns:w14="http://schemas.microsoft.com/office/word/2010/wordml" xmlns:w15="http://schemas.microsoft.com/office/word/2012/wordml" xmlns:w16cex="http://schemas.microsoft.com/office/word/2018/wordml/cex" xmlns:w16cid="http://schemas.microsoft.com/office/word/2016/wordml/cid" xmlns:w16="http://schemas.microsoft.com/office/word/2018/wordml" xmlns:w16sdtdh="http://schemas.microsoft.com/office/word/2020/wordml/sdtdatahash" xmlns:w16se="http://schemas.microsoft.com/office/word/2015/wordml/symex" xmlns:wpg="http://schemas.microsoft.com/office/word/2010/wordprocessingGroup" xmlns:wpi="http://schemas.microsoft.com/office/word/2010/wordprocessingInk" xmlns:wne="http://schemas.microsoft.com/office/word/2006/wordml" xmlns:wps="http://schemas.microsoft.com/office/word/2010/wordprocessingShape" mc:Ignorable="w14 w15 w16se w16cid w16 w16cex w16sdtdh wp14">
+  <w15:commentEx w15:paraId="6A9C654A" w15:done="0"/>
   <w15:commentEx w15:paraId="0D2B5B09" w15:done="0"/>
-  <w15:commentEx w15:paraId="7D5A1DA8" w15:done="0"/>
   <w15:commentEx w15:paraId="7F7E9573" w15:done="0"/>
   <w15:commentEx w15:paraId="266A083C" w15:done="0"/>
   <w15:commentEx w15:paraId="6513CC0E" w15:done="0"/>
@@ -11985,14 +11963,15 @@
 
 <file path=word/commentsExtensible.xml><?xml version="1.0" encoding="utf-8"?>
 <w16cex:commentsExtensible xmlns:wpc="http://schemas.microsoft.com/office/word/2010/wordprocessingCanvas" xmlns:cx="http://schemas.microsoft.com/office/drawing/2014/chartex" xmlns:cx1="http://schemas.microsoft.com/office/drawing/2015/9/8/chartex" xmlns:cx2="http://schemas.microsoft.com/office/drawing/2015/10/21/chartex" xmlns:cx3="http://schemas.microsoft.com/office/drawing/2016/5/9/chartex" xmlns:cx4="http://schemas.microsoft.com/office/drawing/2016/5/10/chartex" xmlns:cx5="http://schemas.microsoft.com/office/drawing/2016/5/11/chartex" xmlns:cx6="http://schemas.microsoft.com/office/drawing/2016/5/12/chartex" xmlns:cx7="http://schemas.microsoft.com/office/drawing/2016/5/13/chartex" xmlns:cx8="http://schemas.microsoft.com/office/drawing/2016/5/14/chartex" xmlns:mc="http://schemas.openxmlformats.org/markup-compatibility/2006" xmlns:aink="http://schemas.microsoft.com/office/drawing/2016/ink" xmlns:am3d="http://schemas.microsoft.com/office/drawing/2017/model3d" xmlns:o="urn:schemas-microsoft-com:office:office" xmlns:r="http://schemas.openxmlformats.org/officeDocument/2006/relationships" xmlns:m="http://schemas.openxmlformats.org/officeDocument/2006/math" xmlns:v="urn:schemas-microsoft-com:vml" xmlns:wp14="http://schemas.microsoft.com/office/word/2010/wordprocessingDrawing" xmlns:wp="http://schemas.openxmlformats.org/drawingml/2006/wordprocessingDrawing" xmlns:w10="urn:schemas-microsoft-com:office:word" xmlns:w="http://schemas.openxmlformats.org/wordprocessingml/2006/main" xmlns:w14="http://schemas.microsoft.com/office/word/2010/wordml" xmlns:w15="http://schemas.microsoft.com/office/word/2012/wordml" xmlns:w16cex="http://schemas.microsoft.com/office/word/2018/wordml/cex" xmlns:w16cid="http://schemas.microsoft.com/office/word/2016/wordml/cid" xmlns:w16="http://schemas.microsoft.com/office/word/2018/wordml" xmlns:w16sdtdh="http://schemas.microsoft.com/office/word/2020/wordml/sdtdatahash" xmlns:w16se="http://schemas.microsoft.com/office/word/2015/wordml/symex" xmlns:wpg="http://schemas.microsoft.com/office/word/2010/wordprocessingGroup" xmlns:wpi="http://schemas.microsoft.com/office/word/2010/wordprocessingInk" xmlns:wne="http://schemas.microsoft.com/office/word/2006/wordml" xmlns:wps="http://schemas.microsoft.com/office/word/2010/wordprocessingShape" mc:Ignorable="w14 w15 w16se w16cid w16 w16cex w16sdtdh wp14">
+  <w16cex:commentExtensible w16cex:durableId="247C783C" w16cex:dateUtc="2021-06-22T12:54:00Z"/>
   <w16cex:commentExtensible w16cex:durableId="24686D7F" w16cex:dateUtc="2021-06-07T08:03:00Z"/>
 </w16cex:commentsExtensible>
 </file>
 
 <file path=word/commentsIds.xml><?xml version="1.0" encoding="utf-8"?>
 <w16cid:commentsIds xmlns:wpc="http://schemas.microsoft.com/office/word/2010/wordprocessingCanvas" xmlns:cx="http://schemas.microsoft.com/office/drawing/2014/chartex" xmlns:cx1="http://schemas.microsoft.com/office/drawing/2015/9/8/chartex" xmlns:cx2="http://schemas.microsoft.com/office/drawing/2015/10/21/chartex" xmlns:cx3="http://schemas.microsoft.com/office/drawing/2016/5/9/chartex" xmlns:cx4="http://schemas.microsoft.com/office/drawing/2016/5/10/chartex" xmlns:cx5="http://schemas.microsoft.com/office/drawing/2016/5/11/chartex" xmlns:cx6="http://schemas.microsoft.com/office/drawing/2016/5/12/chartex" xmlns:cx7="http://schemas.microsoft.com/office/drawing/2016/5/13/chartex" xmlns:cx8="http://schemas.microsoft.com/office/drawing/2016/5/14/chartex" xmlns:mc="http://schemas.openxmlformats.org/markup-compatibility/2006" xmlns:aink="http://schemas.microsoft.com/office/drawing/2016/ink" xmlns:am3d="http://schemas.microsoft.com/office/drawing/2017/model3d" xmlns:o="urn:schemas-microsoft-com:office:office" xmlns:r="http://schemas.openxmlformats.org/officeDocument/2006/relationships" xmlns:m="http://schemas.openxmlformats.org/officeDocument/2006/math" xmlns:v="urn:schemas-microsoft-com:vml" xmlns:wp14="http://schemas.microsoft.com/office/word/2010/wordprocessingDrawing" xmlns:wp="http://schemas.openxmlformats.org/drawingml/2006/wordprocessingDrawing" xmlns:w10="urn:schemas-microsoft-com:office:word" xmlns:w="http://schemas.openxmlformats.org/wordprocessingml/2006/main" xmlns:w14="http://schemas.microsoft.com/office/word/2010/wordml" xmlns:w15="http://schemas.microsoft.com/office/word/2012/wordml" xmlns:w16cex="http://schemas.microsoft.com/office/word/2018/wordml/cex" xmlns:w16cid="http://schemas.microsoft.com/office/word/2016/wordml/cid" xmlns:w16="http://schemas.microsoft.com/office/word/2018/wordml" xmlns:w16sdtdh="http://schemas.microsoft.com/office/word/2020/wordml/sdtdatahash" xmlns:w16se="http://schemas.microsoft.com/office/word/2015/wordml/symex" xmlns:wpg="http://schemas.microsoft.com/office/word/2010/wordprocessingGroup" xmlns:wpi="http://schemas.microsoft.com/office/word/2010/wordprocessingInk" xmlns:wne="http://schemas.microsoft.com/office/word/2006/wordml" xmlns:wps="http://schemas.microsoft.com/office/word/2010/wordprocessingShape" mc:Ignorable="w14 w15 w16se w16cid w16 w16cex w16sdtdh wp14">
+  <w16cid:commentId w16cid:paraId="6A9C654A" w16cid:durableId="247C783C"/>
   <w16cid:commentId w16cid:paraId="0D2B5B09" w16cid:durableId="24686D7F"/>
-  <w16cid:commentId w16cid:paraId="7D5A1DA8" w16cid:durableId="23E09DA4"/>
   <w16cid:commentId w16cid:paraId="7F7E9573" w16cid:durableId="244527FF"/>
   <w16cid:commentId w16cid:paraId="266A083C" w16cid:durableId="24452801"/>
   <w16cid:commentId w16cid:paraId="6513CC0E" w16cid:durableId="24452804"/>
@@ -12064,11 +12043,21 @@
     <w:pPr>
       <w:pStyle w:val="Voettekst"/>
     </w:pPr>
-    <w:fldSimple w:instr=" TITLE  ">
-      <w:r>
-        <w:t>Voorbereidingsbesluit OVNH2022</w:t>
-      </w:r>
-    </w:fldSimple>
+    <w:r>
+      <w:fldChar w:fldCharType="begin"/>
+    </w:r>
+    <w:r>
+      <w:instrText xml:space="preserve"> TITLE  </w:instrText>
+    </w:r>
+    <w:r>
+      <w:fldChar w:fldCharType="separate"/>
+    </w:r>
+    <w:r>
+      <w:t>Voorbereidingsbesluit OVNH2022</w:t>
+    </w:r>
+    <w:r>
+      <w:fldChar w:fldCharType="end"/>
+    </w:r>
     <w:r>
       <w:tab/>
     </w:r>
@@ -12872,9 +12861,6 @@
 <w15:people xmlns:wpc="http://schemas.microsoft.com/office/word/2010/wordprocessingCanvas" xmlns:cx="http://schemas.microsoft.com/office/drawing/2014/chartex" xmlns:cx1="http://schemas.microsoft.com/office/drawing/2015/9/8/chartex" xmlns:cx2="http://schemas.microsoft.com/office/drawing/2015/10/21/chartex" xmlns:cx3="http://schemas.microsoft.com/office/drawing/2016/5/9/chartex" xmlns:cx4="http://schemas.microsoft.com/office/drawing/2016/5/10/chartex" xmlns:cx5="http://schemas.microsoft.com/office/drawing/2016/5/11/chartex" xmlns:cx6="http://schemas.microsoft.com/office/drawing/2016/5/12/chartex" xmlns:cx7="http://schemas.microsoft.com/office/drawing/2016/5/13/chartex" xmlns:cx8="http://schemas.microsoft.com/office/drawing/2016/5/14/chartex" xmlns:mc="http://schemas.openxmlformats.org/markup-compatibility/2006" xmlns:aink="http://schemas.microsoft.com/office/drawing/2016/ink" xmlns:am3d="http://schemas.microsoft.com/office/drawing/2017/model3d" xmlns:o="urn:schemas-microsoft-com:office:office" xmlns:r="http://schemas.openxmlformats.org/officeDocument/2006/relationships" xmlns:m="http://schemas.openxmlformats.org/officeDocument/2006/math" xmlns:v="urn:schemas-microsoft-com:vml" xmlns:wp14="http://schemas.microsoft.com/office/word/2010/wordprocessingDrawing" xmlns:wp="http://schemas.openxmlformats.org/drawingml/2006/wordprocessingDrawing" xmlns:w10="urn:schemas-microsoft-com:office:word" xmlns:w="http://schemas.openxmlformats.org/wordprocessingml/2006/main" xmlns:w14="http://schemas.microsoft.com/office/word/2010/wordml" xmlns:w15="http://schemas.microsoft.com/office/word/2012/wordml" xmlns:w16cex="http://schemas.microsoft.com/office/word/2018/wordml/cex" xmlns:w16cid="http://schemas.microsoft.com/office/word/2016/wordml/cid" xmlns:w16="http://schemas.microsoft.com/office/word/2018/wordml" xmlns:w16sdtdh="http://schemas.microsoft.com/office/word/2020/wordml/sdtdatahash" xmlns:w16se="http://schemas.microsoft.com/office/word/2015/wordml/symex" xmlns:wpg="http://schemas.microsoft.com/office/word/2010/wordprocessingGroup" xmlns:wpi="http://schemas.microsoft.com/office/word/2010/wordprocessingInk" xmlns:wne="http://schemas.microsoft.com/office/word/2006/wordml" xmlns:wps="http://schemas.microsoft.com/office/word/2010/wordprocessingShape" mc:Ignorable="w14 w15 w16se w16cid w16 w16cex w16sdtdh wp14">
   <w15:person w15:author="Gerard Wolbers">
     <w15:presenceInfo w15:providerId="AD" w15:userId="S::G.Wolbers@geonovum.nl::9b62da66-e714-4b75-985b-36491547766f"/>
-  </w15:person>
-  <w15:person w15:author="Taco Leemans">
-    <w15:presenceInfo w15:providerId="AD" w15:userId="S-1-5-21-1598050024-2233645844-497942183-32493"/>
   </w15:person>
   <w15:person w15:author="Bannink, mw. drs. L.H. (Linda)">
     <w15:presenceInfo w15:providerId="AD" w15:userId="S-1-5-21-1598050024-2233645844-497942183-13246"/>

</xml_diff>